<commit_message>
Added: Functional and non-functional requirements
</commit_message>
<xml_diff>
--- a/CS3219_Assignment-1_KWIC_Sem1_2016-17_ver1.docx
+++ b/CS3219_Assignment-1_KWIC_Sem1_2016-17_ver1.docx
@@ -1,6 +1,6 @@
 
 <file path=word/document.xml><?xml version="1.0" encoding="utf-8"?>
-<w:document xmlns:wpc="http://schemas.microsoft.com/office/word/2010/wordprocessingCanvas" xmlns:cx="http://schemas.microsoft.com/office/drawing/2014/chartex" xmlns:cx1="http://schemas.microsoft.com/office/drawing/2015/9/8/chartex" xmlns:cx2="http://schemas.microsoft.com/office/drawing/2015/10/21/chartex" xmlns:mc="http://schemas.openxmlformats.org/markup-compatibility/2006" xmlns:o="urn:schemas-microsoft-com:office:office" xmlns:r="http://schemas.openxmlformats.org/officeDocument/2006/relationships" xmlns:m="http://schemas.openxmlformats.org/officeDocument/2006/math" xmlns:v="urn:schemas-microsoft-com:vml" xmlns:wp14="http://schemas.microsoft.com/office/word/2010/wordprocessingDrawing" xmlns:wp="http://schemas.openxmlformats.org/drawingml/2006/wordprocessingDrawing" xmlns:w10="urn:schemas-microsoft-com:office:word" xmlns:w="http://schemas.openxmlformats.org/wordprocessingml/2006/main" xmlns:w14="http://schemas.microsoft.com/office/word/2010/wordml" xmlns:w15="http://schemas.microsoft.com/office/word/2012/wordml" xmlns:w16se="http://schemas.microsoft.com/office/word/2015/wordml/symex" xmlns:wpg="http://schemas.microsoft.com/office/word/2010/wordprocessingGroup" xmlns:wpi="http://schemas.microsoft.com/office/word/2010/wordprocessingInk" xmlns:wne="http://schemas.microsoft.com/office/word/2006/wordml" xmlns:wps="http://schemas.microsoft.com/office/word/2010/wordprocessingShape" mc:Ignorable="w14 w15 w16se wp14">
+<w:document xmlns:wpc="http://schemas.microsoft.com/office/word/2010/wordprocessingCanvas" xmlns:mc="http://schemas.openxmlformats.org/markup-compatibility/2006" xmlns:o="urn:schemas-microsoft-com:office:office" xmlns:r="http://schemas.openxmlformats.org/officeDocument/2006/relationships" xmlns:m="http://schemas.openxmlformats.org/officeDocument/2006/math" xmlns:v="urn:schemas-microsoft-com:vml" xmlns:wp14="http://schemas.microsoft.com/office/word/2010/wordprocessingDrawing" xmlns:wp="http://schemas.openxmlformats.org/drawingml/2006/wordprocessingDrawing" xmlns:w10="urn:schemas-microsoft-com:office:word" xmlns:w="http://schemas.openxmlformats.org/wordprocessingml/2006/main" xmlns:w14="http://schemas.microsoft.com/office/word/2010/wordml" xmlns:w15="http://schemas.microsoft.com/office/word/2012/wordml" xmlns:wpg="http://schemas.microsoft.com/office/word/2010/wordprocessingGroup" xmlns:wpi="http://schemas.microsoft.com/office/word/2010/wordprocessingInk" xmlns:wne="http://schemas.microsoft.com/office/word/2006/wordml" xmlns:wps="http://schemas.microsoft.com/office/word/2010/wordprocessingShape" mc:Ignorable="w14 w15 wp14">
   <w:body>
     <w:p>
       <w:pPr>
@@ -200,14 +200,6 @@
           <w:sz w:val="24"/>
         </w:rPr>
         <w:instrText xml:space="preserve"> HYPERLINK "https://github.com/hanchiang/CS-3219/tree/master/KWIC" </w:instrText>
-      </w:r>
-      <w:r>
-        <w:rPr>
-          <w:rFonts w:asciiTheme="majorHAnsi" w:hAnsiTheme="majorHAnsi"/>
-          <w:b/>
-          <w:spacing w:val="-1"/>
-          <w:sz w:val="24"/>
-        </w:rPr>
       </w:r>
       <w:r>
         <w:rPr>
@@ -670,6 +662,165 @@
     </w:p>
     <w:p>
       <w:pPr>
+        <w:pStyle w:val="Heading1"/>
+        <w:tabs>
+          <w:tab w:val="left" w:pos="581"/>
+        </w:tabs>
+        <w:rPr>
+          <w:rFonts w:asciiTheme="majorHAnsi" w:hAnsiTheme="majorHAnsi"/>
+          <w:b w:val="0"/>
+          <w:bCs w:val="0"/>
+          <w:sz w:val="24"/>
+        </w:rPr>
+      </w:pPr>
+    </w:p>
+    <w:p>
+      <w:pPr>
+        <w:pStyle w:val="Heading1"/>
+        <w:tabs>
+          <w:tab w:val="left" w:pos="581"/>
+        </w:tabs>
+        <w:rPr>
+          <w:rFonts w:asciiTheme="majorHAnsi" w:hAnsiTheme="majorHAnsi"/>
+          <w:bCs w:val="0"/>
+          <w:sz w:val="28"/>
+        </w:rPr>
+      </w:pPr>
+      <w:r>
+        <w:rPr>
+          <w:rFonts w:asciiTheme="majorHAnsi" w:hAnsiTheme="majorHAnsi"/>
+          <w:bCs w:val="0"/>
+          <w:sz w:val="28"/>
+        </w:rPr>
+        <w:t>2.1</w:t>
+      </w:r>
+      <w:r>
+        <w:rPr>
+          <w:rFonts w:asciiTheme="majorHAnsi" w:hAnsiTheme="majorHAnsi"/>
+          <w:bCs w:val="0"/>
+          <w:sz w:val="28"/>
+        </w:rPr>
+        <w:t xml:space="preserve"> Functional</w:t>
+      </w:r>
+    </w:p>
+    <w:p>
+      <w:pPr>
+        <w:pStyle w:val="Heading1"/>
+        <w:numPr>
+          <w:ilvl w:val="0"/>
+          <w:numId w:val="5"/>
+        </w:numPr>
+        <w:tabs>
+          <w:tab w:val="left" w:pos="581"/>
+        </w:tabs>
+        <w:rPr>
+          <w:rFonts w:asciiTheme="majorHAnsi" w:hAnsiTheme="majorHAnsi"/>
+          <w:b w:val="0"/>
+          <w:bCs w:val="0"/>
+          <w:sz w:val="24"/>
+        </w:rPr>
+      </w:pPr>
+      <w:r>
+        <w:rPr>
+          <w:rFonts w:asciiTheme="majorHAnsi" w:hAnsiTheme="majorHAnsi"/>
+          <w:b w:val="0"/>
+          <w:bCs w:val="0"/>
+          <w:sz w:val="24"/>
+        </w:rPr>
+        <w:t>User need to provide movie titles and words to be ignored</w:t>
+      </w:r>
+    </w:p>
+    <w:p>
+      <w:pPr>
+        <w:pStyle w:val="Heading1"/>
+        <w:numPr>
+          <w:ilvl w:val="0"/>
+          <w:numId w:val="5"/>
+        </w:numPr>
+        <w:tabs>
+          <w:tab w:val="left" w:pos="581"/>
+        </w:tabs>
+        <w:rPr>
+          <w:rFonts w:asciiTheme="majorHAnsi" w:hAnsiTheme="majorHAnsi"/>
+          <w:b w:val="0"/>
+          <w:bCs w:val="0"/>
+          <w:sz w:val="24"/>
+        </w:rPr>
+      </w:pPr>
+      <w:r>
+        <w:rPr>
+          <w:rFonts w:asciiTheme="majorHAnsi" w:hAnsiTheme="majorHAnsi"/>
+          <w:b w:val="0"/>
+          <w:bCs w:val="0"/>
+          <w:sz w:val="24"/>
+        </w:rPr>
+        <w:t>The program need to circular shift all the words in the list and output the first 20 results to console and the rest to output.txt</w:t>
+      </w:r>
+    </w:p>
+    <w:p>
+      <w:pPr>
+        <w:pStyle w:val="Heading1"/>
+        <w:tabs>
+          <w:tab w:val="left" w:pos="581"/>
+        </w:tabs>
+        <w:rPr>
+          <w:rFonts w:asciiTheme="majorHAnsi" w:hAnsiTheme="majorHAnsi"/>
+          <w:bCs w:val="0"/>
+          <w:sz w:val="28"/>
+        </w:rPr>
+      </w:pPr>
+    </w:p>
+    <w:p>
+      <w:pPr>
+        <w:pStyle w:val="Heading1"/>
+        <w:tabs>
+          <w:tab w:val="left" w:pos="581"/>
+        </w:tabs>
+        <w:rPr>
+          <w:rFonts w:asciiTheme="majorHAnsi" w:hAnsiTheme="majorHAnsi"/>
+          <w:bCs w:val="0"/>
+          <w:sz w:val="28"/>
+        </w:rPr>
+      </w:pPr>
+      <w:r>
+        <w:rPr>
+          <w:rFonts w:asciiTheme="majorHAnsi" w:hAnsiTheme="majorHAnsi"/>
+          <w:bCs w:val="0"/>
+          <w:sz w:val="28"/>
+        </w:rPr>
+        <w:t>2.2 Non-functional</w:t>
+      </w:r>
+    </w:p>
+    <w:p>
+      <w:pPr>
+        <w:pStyle w:val="Heading1"/>
+        <w:numPr>
+          <w:ilvl w:val="0"/>
+          <w:numId w:val="6"/>
+        </w:numPr>
+        <w:tabs>
+          <w:tab w:val="left" w:pos="581"/>
+        </w:tabs>
+        <w:rPr>
+          <w:rFonts w:asciiTheme="majorHAnsi" w:hAnsiTheme="majorHAnsi"/>
+          <w:bCs w:val="0"/>
+          <w:sz w:val="28"/>
+        </w:rPr>
+      </w:pPr>
+      <w:r>
+        <w:rPr>
+          <w:rFonts w:asciiTheme="majorHAnsi" w:hAnsiTheme="majorHAnsi"/>
+          <w:b w:val="0"/>
+          <w:bCs w:val="0"/>
+          <w:sz w:val="24"/>
+        </w:rPr>
+        <w:t>The program should be able to handle test cases up to 1000 lines and generate the result in a reasonable time frame</w:t>
+      </w:r>
+      <w:bookmarkStart w:id="4" w:name="_GoBack"/>
+      <w:bookmarkEnd w:id="4"/>
+    </w:p>
+    <w:p>
+      <w:pPr>
         <w:spacing w:before="4"/>
         <w:rPr>
           <w:rFonts w:asciiTheme="majorHAnsi" w:eastAsia="Calibri" w:hAnsiTheme="majorHAnsi" w:cs="Calibri"/>
@@ -695,8 +846,8 @@
           <w:bCs w:val="0"/>
         </w:rPr>
       </w:pPr>
-      <w:bookmarkStart w:id="4" w:name="3._Architectural_Designs"/>
-      <w:bookmarkEnd w:id="4"/>
+      <w:bookmarkStart w:id="5" w:name="3._Architectural_Designs"/>
+      <w:bookmarkEnd w:id="5"/>
       <w:r>
         <w:rPr>
           <w:rFonts w:asciiTheme="majorHAnsi" w:hAnsiTheme="majorHAnsi"/>
@@ -718,8 +869,6 @@
         </w:rPr>
         <w:t>Designs</w:t>
       </w:r>
-      <w:bookmarkStart w:id="5" w:name="_GoBack"/>
-      <w:bookmarkEnd w:id="5"/>
     </w:p>
     <w:p>
       <w:pPr>
@@ -1723,7 +1872,14 @@
         <w:rPr>
           <w:rFonts w:asciiTheme="majorHAnsi" w:hAnsiTheme="majorHAnsi"/>
         </w:rPr>
-        <w:t>As the data is shared between the functions, if the program becomes bigger, errors will be harder to trace as the same data attribute can be use and modified in several places.</w:t>
+        <w:t xml:space="preserve">As the data is shared between the functions, if the program becomes bigger, errors will be harder to trace as the same data attribute can be use and modified in several </w:t>
+      </w:r>
+      <w:r>
+        <w:rPr>
+          <w:rFonts w:asciiTheme="majorHAnsi" w:hAnsiTheme="majorHAnsi"/>
+        </w:rPr>
+        <w:lastRenderedPageBreak/>
+        <w:t>places.</w:t>
       </w:r>
     </w:p>
     <w:p>
@@ -1815,14 +1971,7 @@
         <w:rPr>
           <w:rFonts w:asciiTheme="majorHAnsi" w:hAnsiTheme="majorHAnsi"/>
         </w:rPr>
-        <w:t xml:space="preserve">Adding new functions to modules requires modification to the modules, which can result in a more complicated code. Using ADTs results in a longer code than the </w:t>
-      </w:r>
-      <w:r>
-        <w:rPr>
-          <w:rFonts w:asciiTheme="majorHAnsi" w:hAnsiTheme="majorHAnsi"/>
-        </w:rPr>
-        <w:lastRenderedPageBreak/>
-        <w:t>traditional way.</w:t>
+        <w:t>Adding new functions to modules requires modification to the modules, which can result in a more complicated code. Using ADTs results in a longer code than the traditional way.</w:t>
       </w:r>
     </w:p>
     <w:p>
@@ -2357,7 +2506,7 @@
 </file>
 
 <file path=word/endnotes.xml><?xml version="1.0" encoding="utf-8"?>
-<w:endnotes xmlns:wpc="http://schemas.microsoft.com/office/word/2010/wordprocessingCanvas" xmlns:cx="http://schemas.microsoft.com/office/drawing/2014/chartex" xmlns:cx1="http://schemas.microsoft.com/office/drawing/2015/9/8/chartex" xmlns:cx2="http://schemas.microsoft.com/office/drawing/2015/10/21/chartex" xmlns:mc="http://schemas.openxmlformats.org/markup-compatibility/2006" xmlns:o="urn:schemas-microsoft-com:office:office" xmlns:r="http://schemas.openxmlformats.org/officeDocument/2006/relationships" xmlns:m="http://schemas.openxmlformats.org/officeDocument/2006/math" xmlns:v="urn:schemas-microsoft-com:vml" xmlns:wp14="http://schemas.microsoft.com/office/word/2010/wordprocessingDrawing" xmlns:wp="http://schemas.openxmlformats.org/drawingml/2006/wordprocessingDrawing" xmlns:w10="urn:schemas-microsoft-com:office:word" xmlns:w="http://schemas.openxmlformats.org/wordprocessingml/2006/main" xmlns:w14="http://schemas.microsoft.com/office/word/2010/wordml" xmlns:w15="http://schemas.microsoft.com/office/word/2012/wordml" xmlns:w16se="http://schemas.microsoft.com/office/word/2015/wordml/symex" xmlns:wpg="http://schemas.microsoft.com/office/word/2010/wordprocessingGroup" xmlns:wpi="http://schemas.microsoft.com/office/word/2010/wordprocessingInk" xmlns:wne="http://schemas.microsoft.com/office/word/2006/wordml" xmlns:wps="http://schemas.microsoft.com/office/word/2010/wordprocessingShape" mc:Ignorable="w14 w15 w16se wp14">
+<w:endnotes xmlns:wpc="http://schemas.microsoft.com/office/word/2010/wordprocessingCanvas" xmlns:mc="http://schemas.openxmlformats.org/markup-compatibility/2006" xmlns:o="urn:schemas-microsoft-com:office:office" xmlns:r="http://schemas.openxmlformats.org/officeDocument/2006/relationships" xmlns:m="http://schemas.openxmlformats.org/officeDocument/2006/math" xmlns:v="urn:schemas-microsoft-com:vml" xmlns:wp14="http://schemas.microsoft.com/office/word/2010/wordprocessingDrawing" xmlns:wp="http://schemas.openxmlformats.org/drawingml/2006/wordprocessingDrawing" xmlns:w10="urn:schemas-microsoft-com:office:word" xmlns:w="http://schemas.openxmlformats.org/wordprocessingml/2006/main" xmlns:w14="http://schemas.microsoft.com/office/word/2010/wordml" xmlns:w15="http://schemas.microsoft.com/office/word/2012/wordml" xmlns:wpg="http://schemas.microsoft.com/office/word/2010/wordprocessingGroup" xmlns:wpi="http://schemas.microsoft.com/office/word/2010/wordprocessingInk" xmlns:wne="http://schemas.microsoft.com/office/word/2006/wordml" xmlns:wps="http://schemas.microsoft.com/office/word/2010/wordprocessingShape" mc:Ignorable="w14 w15 wp14">
   <w:endnote w:type="separator" w:id="-1">
     <w:p>
       <w:r>
@@ -2376,7 +2525,7 @@
 </file>
 
 <file path=word/footer1.xml><?xml version="1.0" encoding="utf-8"?>
-<w:ftr xmlns:wpc="http://schemas.microsoft.com/office/word/2010/wordprocessingCanvas" xmlns:cx="http://schemas.microsoft.com/office/drawing/2014/chartex" xmlns:cx1="http://schemas.microsoft.com/office/drawing/2015/9/8/chartex" xmlns:cx2="http://schemas.microsoft.com/office/drawing/2015/10/21/chartex" xmlns:mc="http://schemas.openxmlformats.org/markup-compatibility/2006" xmlns:o="urn:schemas-microsoft-com:office:office" xmlns:r="http://schemas.openxmlformats.org/officeDocument/2006/relationships" xmlns:m="http://schemas.openxmlformats.org/officeDocument/2006/math" xmlns:v="urn:schemas-microsoft-com:vml" xmlns:wp14="http://schemas.microsoft.com/office/word/2010/wordprocessingDrawing" xmlns:wp="http://schemas.openxmlformats.org/drawingml/2006/wordprocessingDrawing" xmlns:w10="urn:schemas-microsoft-com:office:word" xmlns:w="http://schemas.openxmlformats.org/wordprocessingml/2006/main" xmlns:w14="http://schemas.microsoft.com/office/word/2010/wordml" xmlns:w15="http://schemas.microsoft.com/office/word/2012/wordml" xmlns:w16se="http://schemas.microsoft.com/office/word/2015/wordml/symex" xmlns:wpg="http://schemas.microsoft.com/office/word/2010/wordprocessingGroup" xmlns:wpi="http://schemas.microsoft.com/office/word/2010/wordprocessingInk" xmlns:wne="http://schemas.microsoft.com/office/word/2006/wordml" xmlns:wps="http://schemas.microsoft.com/office/word/2010/wordprocessingShape" mc:Ignorable="w14 w15 w16se wp14">
+<w:ftr xmlns:wpc="http://schemas.microsoft.com/office/word/2010/wordprocessingCanvas" xmlns:mc="http://schemas.openxmlformats.org/markup-compatibility/2006" xmlns:o="urn:schemas-microsoft-com:office:office" xmlns:r="http://schemas.openxmlformats.org/officeDocument/2006/relationships" xmlns:m="http://schemas.openxmlformats.org/officeDocument/2006/math" xmlns:v="urn:schemas-microsoft-com:vml" xmlns:wp14="http://schemas.microsoft.com/office/word/2010/wordprocessingDrawing" xmlns:wp="http://schemas.openxmlformats.org/drawingml/2006/wordprocessingDrawing" xmlns:w10="urn:schemas-microsoft-com:office:word" xmlns:w="http://schemas.openxmlformats.org/wordprocessingml/2006/main" xmlns:w14="http://schemas.microsoft.com/office/word/2010/wordml" xmlns:w15="http://schemas.microsoft.com/office/word/2012/wordml" xmlns:wpg="http://schemas.microsoft.com/office/word/2010/wordprocessingGroup" xmlns:wpi="http://schemas.microsoft.com/office/word/2010/wordprocessingInk" xmlns:wne="http://schemas.microsoft.com/office/word/2006/wordml" xmlns:wps="http://schemas.microsoft.com/office/word/2010/wordprocessingShape" mc:Ignorable="w14 w15 wp14">
   <w:p>
     <w:pPr>
       <w:spacing w:line="14" w:lineRule="auto"/>
@@ -2413,7 +2562,7 @@
                   <w:rPr>
                     <w:noProof/>
                   </w:rPr>
-                  <w:t>1</w:t>
+                  <w:t>3</w:t>
                 </w:r>
                 <w:r>
                   <w:fldChar w:fldCharType="end"/>
@@ -2430,7 +2579,7 @@
 </file>
 
 <file path=word/footnotes.xml><?xml version="1.0" encoding="utf-8"?>
-<w:footnotes xmlns:wpc="http://schemas.microsoft.com/office/word/2010/wordprocessingCanvas" xmlns:cx="http://schemas.microsoft.com/office/drawing/2014/chartex" xmlns:cx1="http://schemas.microsoft.com/office/drawing/2015/9/8/chartex" xmlns:cx2="http://schemas.microsoft.com/office/drawing/2015/10/21/chartex" xmlns:mc="http://schemas.openxmlformats.org/markup-compatibility/2006" xmlns:o="urn:schemas-microsoft-com:office:office" xmlns:r="http://schemas.openxmlformats.org/officeDocument/2006/relationships" xmlns:m="http://schemas.openxmlformats.org/officeDocument/2006/math" xmlns:v="urn:schemas-microsoft-com:vml" xmlns:wp14="http://schemas.microsoft.com/office/word/2010/wordprocessingDrawing" xmlns:wp="http://schemas.openxmlformats.org/drawingml/2006/wordprocessingDrawing" xmlns:w10="urn:schemas-microsoft-com:office:word" xmlns:w="http://schemas.openxmlformats.org/wordprocessingml/2006/main" xmlns:w14="http://schemas.microsoft.com/office/word/2010/wordml" xmlns:w15="http://schemas.microsoft.com/office/word/2012/wordml" xmlns:w16se="http://schemas.microsoft.com/office/word/2015/wordml/symex" xmlns:wpg="http://schemas.microsoft.com/office/word/2010/wordprocessingGroup" xmlns:wpi="http://schemas.microsoft.com/office/word/2010/wordprocessingInk" xmlns:wne="http://schemas.microsoft.com/office/word/2006/wordml" xmlns:wps="http://schemas.microsoft.com/office/word/2010/wordprocessingShape" mc:Ignorable="w14 w15 w16se wp14">
+<w:footnotes xmlns:wpc="http://schemas.microsoft.com/office/word/2010/wordprocessingCanvas" xmlns:mc="http://schemas.openxmlformats.org/markup-compatibility/2006" xmlns:o="urn:schemas-microsoft-com:office:office" xmlns:r="http://schemas.openxmlformats.org/officeDocument/2006/relationships" xmlns:m="http://schemas.openxmlformats.org/officeDocument/2006/math" xmlns:v="urn:schemas-microsoft-com:vml" xmlns:wp14="http://schemas.microsoft.com/office/word/2010/wordprocessingDrawing" xmlns:wp="http://schemas.openxmlformats.org/drawingml/2006/wordprocessingDrawing" xmlns:w10="urn:schemas-microsoft-com:office:word" xmlns:w="http://schemas.openxmlformats.org/wordprocessingml/2006/main" xmlns:w14="http://schemas.microsoft.com/office/word/2010/wordml" xmlns:w15="http://schemas.microsoft.com/office/word/2012/wordml" xmlns:wpg="http://schemas.microsoft.com/office/word/2010/wordprocessingGroup" xmlns:wpi="http://schemas.microsoft.com/office/word/2010/wordprocessingInk" xmlns:wne="http://schemas.microsoft.com/office/word/2006/wordml" xmlns:wps="http://schemas.microsoft.com/office/word/2010/wordprocessingShape" mc:Ignorable="w14 w15 wp14">
   <w:footnote w:type="separator" w:id="-1">
     <w:p>
       <w:r>
@@ -2449,7 +2598,7 @@
 </file>
 
 <file path=word/header1.xml><?xml version="1.0" encoding="utf-8"?>
-<w:hdr xmlns:wpc="http://schemas.microsoft.com/office/word/2010/wordprocessingCanvas" xmlns:cx="http://schemas.microsoft.com/office/drawing/2014/chartex" xmlns:cx1="http://schemas.microsoft.com/office/drawing/2015/9/8/chartex" xmlns:cx2="http://schemas.microsoft.com/office/drawing/2015/10/21/chartex" xmlns:mc="http://schemas.openxmlformats.org/markup-compatibility/2006" xmlns:o="urn:schemas-microsoft-com:office:office" xmlns:r="http://schemas.openxmlformats.org/officeDocument/2006/relationships" xmlns:m="http://schemas.openxmlformats.org/officeDocument/2006/math" xmlns:v="urn:schemas-microsoft-com:vml" xmlns:wp14="http://schemas.microsoft.com/office/word/2010/wordprocessingDrawing" xmlns:wp="http://schemas.openxmlformats.org/drawingml/2006/wordprocessingDrawing" xmlns:w10="urn:schemas-microsoft-com:office:word" xmlns:w="http://schemas.openxmlformats.org/wordprocessingml/2006/main" xmlns:w14="http://schemas.microsoft.com/office/word/2010/wordml" xmlns:w15="http://schemas.microsoft.com/office/word/2012/wordml" xmlns:w16se="http://schemas.microsoft.com/office/word/2015/wordml/symex" xmlns:wpg="http://schemas.microsoft.com/office/word/2010/wordprocessingGroup" xmlns:wpi="http://schemas.microsoft.com/office/word/2010/wordprocessingInk" xmlns:wne="http://schemas.microsoft.com/office/word/2006/wordml" xmlns:wps="http://schemas.microsoft.com/office/word/2010/wordprocessingShape" mc:Ignorable="w14 w15 w16se wp14">
+<w:hdr xmlns:wpc="http://schemas.microsoft.com/office/word/2010/wordprocessingCanvas" xmlns:mc="http://schemas.openxmlformats.org/markup-compatibility/2006" xmlns:o="urn:schemas-microsoft-com:office:office" xmlns:r="http://schemas.openxmlformats.org/officeDocument/2006/relationships" xmlns:m="http://schemas.openxmlformats.org/officeDocument/2006/math" xmlns:v="urn:schemas-microsoft-com:vml" xmlns:wp14="http://schemas.microsoft.com/office/word/2010/wordprocessingDrawing" xmlns:wp="http://schemas.openxmlformats.org/drawingml/2006/wordprocessingDrawing" xmlns:w10="urn:schemas-microsoft-com:office:word" xmlns:w="http://schemas.openxmlformats.org/wordprocessingml/2006/main" xmlns:w14="http://schemas.microsoft.com/office/word/2010/wordml" xmlns:w15="http://schemas.microsoft.com/office/word/2012/wordml" xmlns:wpg="http://schemas.microsoft.com/office/word/2010/wordprocessingGroup" xmlns:wpi="http://schemas.microsoft.com/office/word/2010/wordprocessingInk" xmlns:wne="http://schemas.microsoft.com/office/word/2006/wordml" xmlns:wps="http://schemas.microsoft.com/office/word/2010/wordprocessingShape" mc:Ignorable="w14 w15 wp14">
   <w:p>
     <w:pPr>
       <w:spacing w:line="14" w:lineRule="auto"/>
@@ -2545,7 +2694,7 @@
 </file>
 
 <file path=word/numbering.xml><?xml version="1.0" encoding="utf-8"?>
-<w:numbering xmlns:wpc="http://schemas.microsoft.com/office/word/2010/wordprocessingCanvas" xmlns:cx="http://schemas.microsoft.com/office/drawing/2014/chartex" xmlns:cx1="http://schemas.microsoft.com/office/drawing/2015/9/8/chartex" xmlns:cx2="http://schemas.microsoft.com/office/drawing/2015/10/21/chartex" xmlns:mc="http://schemas.openxmlformats.org/markup-compatibility/2006" xmlns:o="urn:schemas-microsoft-com:office:office" xmlns:r="http://schemas.openxmlformats.org/officeDocument/2006/relationships" xmlns:m="http://schemas.openxmlformats.org/officeDocument/2006/math" xmlns:v="urn:schemas-microsoft-com:vml" xmlns:wp14="http://schemas.microsoft.com/office/word/2010/wordprocessingDrawing" xmlns:wp="http://schemas.openxmlformats.org/drawingml/2006/wordprocessingDrawing" xmlns:w10="urn:schemas-microsoft-com:office:word" xmlns:w="http://schemas.openxmlformats.org/wordprocessingml/2006/main" xmlns:w14="http://schemas.microsoft.com/office/word/2010/wordml" xmlns:w15="http://schemas.microsoft.com/office/word/2012/wordml" xmlns:w16se="http://schemas.microsoft.com/office/word/2015/wordml/symex" xmlns:wpg="http://schemas.microsoft.com/office/word/2010/wordprocessingGroup" xmlns:wpi="http://schemas.microsoft.com/office/word/2010/wordprocessingInk" xmlns:wne="http://schemas.microsoft.com/office/word/2006/wordml" xmlns:wps="http://schemas.microsoft.com/office/word/2010/wordprocessingShape" mc:Ignorable="w14 w15 w16se wp14">
+<w:numbering xmlns:wpc="http://schemas.microsoft.com/office/word/2010/wordprocessingCanvas" xmlns:mc="http://schemas.openxmlformats.org/markup-compatibility/2006" xmlns:o="urn:schemas-microsoft-com:office:office" xmlns:r="http://schemas.openxmlformats.org/officeDocument/2006/relationships" xmlns:m="http://schemas.openxmlformats.org/officeDocument/2006/math" xmlns:v="urn:schemas-microsoft-com:vml" xmlns:wp14="http://schemas.microsoft.com/office/word/2010/wordprocessingDrawing" xmlns:wp="http://schemas.openxmlformats.org/drawingml/2006/wordprocessingDrawing" xmlns:w10="urn:schemas-microsoft-com:office:word" xmlns:w="http://schemas.openxmlformats.org/wordprocessingml/2006/main" xmlns:w14="http://schemas.microsoft.com/office/word/2010/wordml" xmlns:w15="http://schemas.microsoft.com/office/word/2012/wordml" xmlns:wpg="http://schemas.microsoft.com/office/word/2010/wordprocessingGroup" xmlns:wpi="http://schemas.microsoft.com/office/word/2010/wordprocessingInk" xmlns:wne="http://schemas.microsoft.com/office/word/2006/wordml" xmlns:wps="http://schemas.microsoft.com/office/word/2010/wordprocessingShape" mc:Ignorable="w14 w15 wp14">
   <w:abstractNum w:abstractNumId="0" w15:restartNumberingAfterBreak="0">
     <w:nsid w:val="0BCE0A61"/>
     <w:multiLevelType w:val="hybridMultilevel"/>
@@ -2894,6 +3043,232 @@
     </w:lvl>
   </w:abstractNum>
   <w:abstractNum w:abstractNumId="3" w15:restartNumberingAfterBreak="0">
+    <w:nsid w:val="5F6B56C4"/>
+    <w:multiLevelType w:val="hybridMultilevel"/>
+    <w:tmpl w:val="EDE4CA9A"/>
+    <w:lvl w:ilvl="0" w:tplc="08090001">
+      <w:start w:val="1"/>
+      <w:numFmt w:val="bullet"/>
+      <w:lvlText w:val=""/>
+      <w:lvlJc w:val="left"/>
+      <w:pPr>
+        <w:ind w:left="1300" w:hanging="360"/>
+      </w:pPr>
+      <w:rPr>
+        <w:rFonts w:ascii="Symbol" w:hAnsi="Symbol" w:hint="default"/>
+      </w:rPr>
+    </w:lvl>
+    <w:lvl w:ilvl="1" w:tplc="08090003" w:tentative="1">
+      <w:start w:val="1"/>
+      <w:numFmt w:val="bullet"/>
+      <w:lvlText w:val="o"/>
+      <w:lvlJc w:val="left"/>
+      <w:pPr>
+        <w:ind w:left="2020" w:hanging="360"/>
+      </w:pPr>
+      <w:rPr>
+        <w:rFonts w:ascii="Courier New" w:hAnsi="Courier New" w:cs="Courier New" w:hint="default"/>
+      </w:rPr>
+    </w:lvl>
+    <w:lvl w:ilvl="2" w:tplc="08090005" w:tentative="1">
+      <w:start w:val="1"/>
+      <w:numFmt w:val="bullet"/>
+      <w:lvlText w:val=""/>
+      <w:lvlJc w:val="left"/>
+      <w:pPr>
+        <w:ind w:left="2740" w:hanging="360"/>
+      </w:pPr>
+      <w:rPr>
+        <w:rFonts w:ascii="Wingdings" w:hAnsi="Wingdings" w:hint="default"/>
+      </w:rPr>
+    </w:lvl>
+    <w:lvl w:ilvl="3" w:tplc="08090001" w:tentative="1">
+      <w:start w:val="1"/>
+      <w:numFmt w:val="bullet"/>
+      <w:lvlText w:val=""/>
+      <w:lvlJc w:val="left"/>
+      <w:pPr>
+        <w:ind w:left="3460" w:hanging="360"/>
+      </w:pPr>
+      <w:rPr>
+        <w:rFonts w:ascii="Symbol" w:hAnsi="Symbol" w:hint="default"/>
+      </w:rPr>
+    </w:lvl>
+    <w:lvl w:ilvl="4" w:tplc="08090003" w:tentative="1">
+      <w:start w:val="1"/>
+      <w:numFmt w:val="bullet"/>
+      <w:lvlText w:val="o"/>
+      <w:lvlJc w:val="left"/>
+      <w:pPr>
+        <w:ind w:left="4180" w:hanging="360"/>
+      </w:pPr>
+      <w:rPr>
+        <w:rFonts w:ascii="Courier New" w:hAnsi="Courier New" w:cs="Courier New" w:hint="default"/>
+      </w:rPr>
+    </w:lvl>
+    <w:lvl w:ilvl="5" w:tplc="08090005" w:tentative="1">
+      <w:start w:val="1"/>
+      <w:numFmt w:val="bullet"/>
+      <w:lvlText w:val=""/>
+      <w:lvlJc w:val="left"/>
+      <w:pPr>
+        <w:ind w:left="4900" w:hanging="360"/>
+      </w:pPr>
+      <w:rPr>
+        <w:rFonts w:ascii="Wingdings" w:hAnsi="Wingdings" w:hint="default"/>
+      </w:rPr>
+    </w:lvl>
+    <w:lvl w:ilvl="6" w:tplc="08090001" w:tentative="1">
+      <w:start w:val="1"/>
+      <w:numFmt w:val="bullet"/>
+      <w:lvlText w:val=""/>
+      <w:lvlJc w:val="left"/>
+      <w:pPr>
+        <w:ind w:left="5620" w:hanging="360"/>
+      </w:pPr>
+      <w:rPr>
+        <w:rFonts w:ascii="Symbol" w:hAnsi="Symbol" w:hint="default"/>
+      </w:rPr>
+    </w:lvl>
+    <w:lvl w:ilvl="7" w:tplc="08090003" w:tentative="1">
+      <w:start w:val="1"/>
+      <w:numFmt w:val="bullet"/>
+      <w:lvlText w:val="o"/>
+      <w:lvlJc w:val="left"/>
+      <w:pPr>
+        <w:ind w:left="6340" w:hanging="360"/>
+      </w:pPr>
+      <w:rPr>
+        <w:rFonts w:ascii="Courier New" w:hAnsi="Courier New" w:cs="Courier New" w:hint="default"/>
+      </w:rPr>
+    </w:lvl>
+    <w:lvl w:ilvl="8" w:tplc="08090005" w:tentative="1">
+      <w:start w:val="1"/>
+      <w:numFmt w:val="bullet"/>
+      <w:lvlText w:val=""/>
+      <w:lvlJc w:val="left"/>
+      <w:pPr>
+        <w:ind w:left="7060" w:hanging="360"/>
+      </w:pPr>
+      <w:rPr>
+        <w:rFonts w:ascii="Wingdings" w:hAnsi="Wingdings" w:hint="default"/>
+      </w:rPr>
+    </w:lvl>
+  </w:abstractNum>
+  <w:abstractNum w:abstractNumId="4" w15:restartNumberingAfterBreak="0">
+    <w:nsid w:val="68CB044F"/>
+    <w:multiLevelType w:val="hybridMultilevel"/>
+    <w:tmpl w:val="D5781750"/>
+    <w:lvl w:ilvl="0" w:tplc="08090001">
+      <w:start w:val="1"/>
+      <w:numFmt w:val="bullet"/>
+      <w:lvlText w:val=""/>
+      <w:lvlJc w:val="left"/>
+      <w:pPr>
+        <w:ind w:left="1300" w:hanging="360"/>
+      </w:pPr>
+      <w:rPr>
+        <w:rFonts w:ascii="Symbol" w:hAnsi="Symbol" w:hint="default"/>
+      </w:rPr>
+    </w:lvl>
+    <w:lvl w:ilvl="1" w:tplc="08090003" w:tentative="1">
+      <w:start w:val="1"/>
+      <w:numFmt w:val="bullet"/>
+      <w:lvlText w:val="o"/>
+      <w:lvlJc w:val="left"/>
+      <w:pPr>
+        <w:ind w:left="2020" w:hanging="360"/>
+      </w:pPr>
+      <w:rPr>
+        <w:rFonts w:ascii="Courier New" w:hAnsi="Courier New" w:cs="Courier New" w:hint="default"/>
+      </w:rPr>
+    </w:lvl>
+    <w:lvl w:ilvl="2" w:tplc="08090005" w:tentative="1">
+      <w:start w:val="1"/>
+      <w:numFmt w:val="bullet"/>
+      <w:lvlText w:val=""/>
+      <w:lvlJc w:val="left"/>
+      <w:pPr>
+        <w:ind w:left="2740" w:hanging="360"/>
+      </w:pPr>
+      <w:rPr>
+        <w:rFonts w:ascii="Wingdings" w:hAnsi="Wingdings" w:hint="default"/>
+      </w:rPr>
+    </w:lvl>
+    <w:lvl w:ilvl="3" w:tplc="08090001" w:tentative="1">
+      <w:start w:val="1"/>
+      <w:numFmt w:val="bullet"/>
+      <w:lvlText w:val=""/>
+      <w:lvlJc w:val="left"/>
+      <w:pPr>
+        <w:ind w:left="3460" w:hanging="360"/>
+      </w:pPr>
+      <w:rPr>
+        <w:rFonts w:ascii="Symbol" w:hAnsi="Symbol" w:hint="default"/>
+      </w:rPr>
+    </w:lvl>
+    <w:lvl w:ilvl="4" w:tplc="08090003" w:tentative="1">
+      <w:start w:val="1"/>
+      <w:numFmt w:val="bullet"/>
+      <w:lvlText w:val="o"/>
+      <w:lvlJc w:val="left"/>
+      <w:pPr>
+        <w:ind w:left="4180" w:hanging="360"/>
+      </w:pPr>
+      <w:rPr>
+        <w:rFonts w:ascii="Courier New" w:hAnsi="Courier New" w:cs="Courier New" w:hint="default"/>
+      </w:rPr>
+    </w:lvl>
+    <w:lvl w:ilvl="5" w:tplc="08090005" w:tentative="1">
+      <w:start w:val="1"/>
+      <w:numFmt w:val="bullet"/>
+      <w:lvlText w:val=""/>
+      <w:lvlJc w:val="left"/>
+      <w:pPr>
+        <w:ind w:left="4900" w:hanging="360"/>
+      </w:pPr>
+      <w:rPr>
+        <w:rFonts w:ascii="Wingdings" w:hAnsi="Wingdings" w:hint="default"/>
+      </w:rPr>
+    </w:lvl>
+    <w:lvl w:ilvl="6" w:tplc="08090001" w:tentative="1">
+      <w:start w:val="1"/>
+      <w:numFmt w:val="bullet"/>
+      <w:lvlText w:val=""/>
+      <w:lvlJc w:val="left"/>
+      <w:pPr>
+        <w:ind w:left="5620" w:hanging="360"/>
+      </w:pPr>
+      <w:rPr>
+        <w:rFonts w:ascii="Symbol" w:hAnsi="Symbol" w:hint="default"/>
+      </w:rPr>
+    </w:lvl>
+    <w:lvl w:ilvl="7" w:tplc="08090003" w:tentative="1">
+      <w:start w:val="1"/>
+      <w:numFmt w:val="bullet"/>
+      <w:lvlText w:val="o"/>
+      <w:lvlJc w:val="left"/>
+      <w:pPr>
+        <w:ind w:left="6340" w:hanging="360"/>
+      </w:pPr>
+      <w:rPr>
+        <w:rFonts w:ascii="Courier New" w:hAnsi="Courier New" w:cs="Courier New" w:hint="default"/>
+      </w:rPr>
+    </w:lvl>
+    <w:lvl w:ilvl="8" w:tplc="08090005" w:tentative="1">
+      <w:start w:val="1"/>
+      <w:numFmt w:val="bullet"/>
+      <w:lvlText w:val=""/>
+      <w:lvlJc w:val="left"/>
+      <w:pPr>
+        <w:ind w:left="7060" w:hanging="360"/>
+      </w:pPr>
+      <w:rPr>
+        <w:rFonts w:ascii="Wingdings" w:hAnsi="Wingdings" w:hint="default"/>
+      </w:rPr>
+    </w:lvl>
+  </w:abstractNum>
+  <w:abstractNum w:abstractNumId="5" w15:restartNumberingAfterBreak="0">
     <w:nsid w:val="6BB67518"/>
     <w:multiLevelType w:val="hybridMultilevel"/>
     <w:tmpl w:val="EEC21368"/>
@@ -3016,16 +3391,22 @@
     <w:abstractNumId w:val="1"/>
   </w:num>
   <w:num w:numId="3">
-    <w:abstractNumId w:val="3"/>
+    <w:abstractNumId w:val="5"/>
   </w:num>
   <w:num w:numId="4">
     <w:abstractNumId w:val="0"/>
+  </w:num>
+  <w:num w:numId="5">
+    <w:abstractNumId w:val="4"/>
+  </w:num>
+  <w:num w:numId="6">
+    <w:abstractNumId w:val="3"/>
   </w:num>
 </w:numbering>
 </file>
 
 <file path=word/styles.xml><?xml version="1.0" encoding="utf-8"?>
-<w:styles xmlns:mc="http://schemas.openxmlformats.org/markup-compatibility/2006" xmlns:r="http://schemas.openxmlformats.org/officeDocument/2006/relationships" xmlns:w="http://schemas.openxmlformats.org/wordprocessingml/2006/main" xmlns:w14="http://schemas.microsoft.com/office/word/2010/wordml" xmlns:w15="http://schemas.microsoft.com/office/word/2012/wordml" xmlns:w16se="http://schemas.microsoft.com/office/word/2015/wordml/symex" mc:Ignorable="w14 w15 w16se">
+<w:styles xmlns:mc="http://schemas.openxmlformats.org/markup-compatibility/2006" xmlns:r="http://schemas.openxmlformats.org/officeDocument/2006/relationships" xmlns:w="http://schemas.openxmlformats.org/wordprocessingml/2006/main" xmlns:w14="http://schemas.microsoft.com/office/word/2010/wordml" xmlns:w15="http://schemas.microsoft.com/office/word/2012/wordml" mc:Ignorable="w14 w15">
   <w:docDefaults>
     <w:rPrDefault>
       <w:rPr>
@@ -3041,7 +3422,7 @@
       </w:pPr>
     </w:pPrDefault>
   </w:docDefaults>
-  <w:latentStyles w:defLockedState="0" w:defUIPriority="99" w:defSemiHidden="0" w:defUnhideWhenUsed="0" w:defQFormat="0" w:count="373">
+  <w:latentStyles w:defLockedState="0" w:defUIPriority="99" w:defSemiHidden="0" w:defUnhideWhenUsed="0" w:defQFormat="0" w:count="371">
     <w:lsdException w:name="Normal" w:uiPriority="0" w:qFormat="1"/>
     <w:lsdException w:name="heading 1" w:uiPriority="9" w:qFormat="1"/>
     <w:lsdException w:name="heading 2" w:semiHidden="1" w:uiPriority="9" w:unhideWhenUsed="1" w:qFormat="1"/>
@@ -3147,6 +3528,7 @@
     <w:lsdException w:name="HTML Sample" w:semiHidden="1" w:unhideWhenUsed="1"/>
     <w:lsdException w:name="HTML Typewriter" w:semiHidden="1" w:unhideWhenUsed="1"/>
     <w:lsdException w:name="HTML Variable" w:semiHidden="1" w:unhideWhenUsed="1"/>
+    <w:lsdException w:name="Normal Table" w:semiHidden="1" w:unhideWhenUsed="1"/>
     <w:lsdException w:name="annotation subject" w:semiHidden="1" w:unhideWhenUsed="1"/>
     <w:lsdException w:name="No List" w:semiHidden="1" w:unhideWhenUsed="1"/>
     <w:lsdException w:name="Outline List 1" w:semiHidden="1" w:unhideWhenUsed="1"/>
@@ -3192,9 +3574,11 @@
     <w:lsdException w:name="Table Subtle 1" w:semiHidden="1" w:unhideWhenUsed="1"/>
     <w:lsdException w:name="Table Subtle 2" w:semiHidden="1" w:unhideWhenUsed="1"/>
     <w:lsdException w:name="Table Web 1" w:semiHidden="1" w:unhideWhenUsed="1"/>
+    <w:lsdException w:name="Table Web 2" w:semiHidden="1" w:unhideWhenUsed="1"/>
     <w:lsdException w:name="Table Web 3" w:semiHidden="1" w:unhideWhenUsed="1"/>
     <w:lsdException w:name="Balloon Text" w:semiHidden="1" w:unhideWhenUsed="1"/>
     <w:lsdException w:name="Table Grid" w:uiPriority="39"/>
+    <w:lsdException w:name="Table Theme" w:semiHidden="1" w:unhideWhenUsed="1"/>
     <w:lsdException w:name="Placeholder Text" w:semiHidden="1"/>
     <w:lsdException w:name="No Spacing" w:uiPriority="1" w:qFormat="1"/>
     <w:lsdException w:name="Light Shading" w:uiPriority="60"/>
@@ -3410,8 +3794,6 @@
     <w:lsdException w:name="List Table 5 Dark Accent 6" w:uiPriority="50"/>
     <w:lsdException w:name="List Table 6 Colorful Accent 6" w:uiPriority="51"/>
     <w:lsdException w:name="List Table 7 Colorful Accent 6" w:uiPriority="52"/>
-    <w:lsdException w:name="Mention" w:semiHidden="1" w:unhideWhenUsed="1"/>
-    <w:lsdException w:name="Smart Hyperlink" w:semiHidden="1" w:unhideWhenUsed="1"/>
   </w:latentStyles>
   <w:style w:type="paragraph" w:default="1" w:styleId="Normal">
     <w:name w:val="Normal"/>
@@ -3825,7 +4207,7 @@
 </file>
 
 <file path=customXml/itemProps1.xml><?xml version="1.0" encoding="utf-8"?>
-<ds:datastoreItem xmlns:ds="http://schemas.openxmlformats.org/officeDocument/2006/customXml" ds:itemID="{50ACCAB7-E747-48BA-BDC5-D404AB03CFA2}">
+<ds:datastoreItem xmlns:ds="http://schemas.openxmlformats.org/officeDocument/2006/customXml" ds:itemID="{7950EFE2-40FC-42D7-95D4-96B35D4B7802}">
   <ds:schemaRefs>
     <ds:schemaRef ds:uri="http://schemas.openxmlformats.org/officeDocument/2006/bibliography"/>
   </ds:schemaRefs>

</xml_diff>